<commit_message>
Chipping away at it.
</commit_message>
<xml_diff>
--- a/Unit 2 A2 G1-4 in Public.docx
+++ b/Unit 2 A2 G1-4 in Public.docx
@@ -3,6 +3,345 @@
 <w:document xmlns:wpc="http://schemas.microsoft.com/office/word/2010/wordprocessingCanvas" xmlns:cx="http://schemas.microsoft.com/office/drawing/2014/chartex" xmlns:cx1="http://schemas.microsoft.com/office/drawing/2015/9/8/chartex" xmlns:cx2="http://schemas.microsoft.com/office/drawing/2015/10/21/chartex" xmlns:cx3="http://schemas.microsoft.com/office/drawing/2016/5/9/chartex" xmlns:cx4="http://schemas.microsoft.com/office/drawing/2016/5/10/chartex" xmlns:cx5="http://schemas.microsoft.com/office/drawing/2016/5/11/chartex" xmlns:cx6="http://schemas.microsoft.com/office/drawing/2016/5/12/chartex" xmlns:cx7="http://schemas.microsoft.com/office/drawing/2016/5/13/chartex" xmlns:cx8="http://schemas.microsoft.com/office/drawing/2016/5/14/chartex" xmlns:mc="http://schemas.openxmlformats.org/markup-compatibility/2006" xmlns:aink="http://schemas.microsoft.com/office/drawing/2016/ink" xmlns:am3d="http://schemas.microsoft.com/office/drawing/2017/model3d" xmlns:o="urn:schemas-microsoft-com:office:office" xmlns:r="http://schemas.openxmlformats.org/officeDocument/2006/relationships" xmlns:m="http://schemas.openxmlformats.org/officeDocument/2006/math" xmlns:v="urn:schemas-microsoft-com:vml" xmlns:wp14="http://schemas.microsoft.com/office/word/2010/wordprocessingDrawing" xmlns:wp="http://schemas.openxmlformats.org/drawingml/2006/wordprocessingDrawing" xmlns:w10="urn:schemas-microsoft-com:office:word" xmlns:w="http://schemas.openxmlformats.org/wordprocessingml/2006/main" xmlns:w14="http://schemas.microsoft.com/office/word/2010/wordml" xmlns:w15="http://schemas.microsoft.com/office/word/2012/wordml" xmlns:w16cid="http://schemas.microsoft.com/office/word/2016/wordml/cid" xmlns:w16se="http://schemas.microsoft.com/office/word/2015/wordml/symex" xmlns:wpg="http://schemas.microsoft.com/office/word/2010/wordprocessingGroup" xmlns:wpi="http://schemas.microsoft.com/office/word/2010/wordprocessingInk" xmlns:wne="http://schemas.microsoft.com/office/word/2006/wordml" xmlns:wps="http://schemas.microsoft.com/office/word/2010/wordprocessingShape" mc:Ignorable="w14 w15 w16se w16cid wp14">
   <w:body>
     <w:p>
+      <w:r>
+        <w:rPr>
+          <w:u w:val="single"/>
+        </w:rPr>
+        <w:t>G1 A game to play while traveling.</w:t>
+      </w:r>
+    </w:p>
+    <w:p>
+      <w:pPr>
+        <w:tabs>
+          <w:tab w:val="left" w:pos="6948"/>
+        </w:tabs>
+        <w:rPr>
+          <w:b/>
+        </w:rPr>
+      </w:pPr>
+      <w:r>
+        <w:rPr>
+          <w:b/>
+        </w:rPr>
+        <w:t>The Shortest Distance</w:t>
+      </w:r>
+      <w:r>
+        <w:rPr>
+          <w:b/>
+        </w:rPr>
+        <w:tab/>
+      </w:r>
+    </w:p>
+    <w:p>
+      <w:r>
+        <w:rPr>
+          <w:b/>
+        </w:rPr>
+        <w:tab/>
+      </w:r>
+      <w:r>
+        <w:t xml:space="preserve">You are going to reach your destination by traveling in a straight line. </w:t>
+      </w:r>
+    </w:p>
+    <w:p>
+      <w:pPr>
+        <w:ind w:firstLine="720"/>
+      </w:pPr>
+      <w:r>
+        <w:t>A</w:t>
+      </w:r>
+      <w:r>
+        <w:t xml:space="preserve">t the outset of your journey </w:t>
+      </w:r>
+      <w:r>
+        <w:t xml:space="preserve">you have </w:t>
+      </w:r>
+      <w:r>
+        <w:t xml:space="preserve">an orientation of Zero. </w:t>
+      </w:r>
+      <w:r>
+        <w:t>U</w:t>
+      </w:r>
+      <w:r>
+        <w:t>ntil you reach your destination, a</w:t>
+      </w:r>
+      <w:r>
+        <w:t xml:space="preserve">ny time you turn, </w:t>
+      </w:r>
+      <w:r>
+        <w:t>you gain 1</w:t>
+      </w:r>
+      <w:r>
+        <w:t xml:space="preserve"> </w:t>
+      </w:r>
+      <w:proofErr w:type="spellStart"/>
+      <w:r>
+        <w:t>Widdershin</w:t>
+      </w:r>
+      <w:proofErr w:type="spellEnd"/>
+      <w:r>
+        <w:t xml:space="preserve"> for left turns, </w:t>
+      </w:r>
+      <w:r>
+        <w:t xml:space="preserve">or </w:t>
+      </w:r>
+      <w:r>
+        <w:t xml:space="preserve">1 </w:t>
+      </w:r>
+      <w:proofErr w:type="spellStart"/>
+      <w:r>
+        <w:t>Deosil</w:t>
+      </w:r>
+      <w:proofErr w:type="spellEnd"/>
+      <w:r>
+        <w:t xml:space="preserve"> </w:t>
+      </w:r>
+      <w:r>
+        <w:t>for right turns.</w:t>
+      </w:r>
+      <w:r>
+        <w:t xml:space="preserve"> </w:t>
+      </w:r>
+      <w:r>
+        <w:t xml:space="preserve">While you have at least one </w:t>
+      </w:r>
+      <w:proofErr w:type="spellStart"/>
+      <w:r>
+        <w:t>Widdershin</w:t>
+      </w:r>
+      <w:proofErr w:type="spellEnd"/>
+      <w:r>
+        <w:t xml:space="preserve"> or </w:t>
+      </w:r>
+      <w:proofErr w:type="spellStart"/>
+      <w:r>
+        <w:t>Deosil</w:t>
+      </w:r>
+      <w:proofErr w:type="spellEnd"/>
+      <w:r>
+        <w:t>, you are “Disoriented”</w:t>
+      </w:r>
+      <w:r>
+        <w:t>.</w:t>
+      </w:r>
+      <w:r>
+        <w:br/>
+      </w:r>
+      <w:r>
+        <w:tab/>
+        <w:t xml:space="preserve">Fortunately, </w:t>
+      </w:r>
+      <w:proofErr w:type="spellStart"/>
+      <w:r>
+        <w:t>Widdershins</w:t>
+      </w:r>
+      <w:proofErr w:type="spellEnd"/>
+      <w:r>
+        <w:t xml:space="preserve"> and </w:t>
+      </w:r>
+      <w:proofErr w:type="spellStart"/>
+      <w:r>
+        <w:t>Deosils</w:t>
+      </w:r>
+      <w:proofErr w:type="spellEnd"/>
+      <w:r>
+        <w:t xml:space="preserve"> cancel each other out. Gaining 1 </w:t>
+      </w:r>
+      <w:proofErr w:type="spellStart"/>
+      <w:r>
+        <w:t>Deosil</w:t>
+      </w:r>
+      <w:proofErr w:type="spellEnd"/>
+      <w:r>
+        <w:t xml:space="preserve"> while you are Disoriented with 2 </w:t>
+      </w:r>
+      <w:proofErr w:type="spellStart"/>
+      <w:r>
+        <w:t>Widdershins</w:t>
+      </w:r>
+      <w:proofErr w:type="spellEnd"/>
+      <w:r>
+        <w:t xml:space="preserve">, for instance, will simply reduce your </w:t>
+      </w:r>
+      <w:proofErr w:type="spellStart"/>
+      <w:r>
+        <w:t>Widdershins</w:t>
+      </w:r>
+      <w:proofErr w:type="spellEnd"/>
+      <w:r>
+        <w:t xml:space="preserve"> by 1. When your last </w:t>
+      </w:r>
+      <w:proofErr w:type="spellStart"/>
+      <w:r>
+        <w:t>Widdershin</w:t>
+      </w:r>
+      <w:proofErr w:type="spellEnd"/>
+      <w:r>
+        <w:t xml:space="preserve"> or </w:t>
+      </w:r>
+      <w:proofErr w:type="spellStart"/>
+      <w:r>
+        <w:t>Deosil</w:t>
+      </w:r>
+      <w:proofErr w:type="spellEnd"/>
+      <w:r>
+        <w:t xml:space="preserve"> is neutralized, your orientation returns to Zero.</w:t>
+      </w:r>
+    </w:p>
+    <w:p>
+      <w:pPr>
+        <w:ind w:firstLine="720"/>
+      </w:pPr>
+      <w:r>
+        <w:t xml:space="preserve">If you arrive at your destination with an orientation of Zero, you have traveled in </w:t>
+      </w:r>
+      <w:r>
+        <w:t xml:space="preserve">what is cumulatively </w:t>
+      </w:r>
+      <w:r>
+        <w:t>a straight line, which as we all know is the shortest distance between your journey’s start and end.</w:t>
+      </w:r>
+    </w:p>
+    <w:p>
+      <w:pPr>
+        <w:rPr>
+          <w:u w:val="single"/>
+        </w:rPr>
+      </w:pPr>
+    </w:p>
+    <w:p>
+      <w:r>
+        <w:rPr>
+          <w:u w:val="single"/>
+        </w:rPr>
+        <w:t>G2 A game to play while waiting.</w:t>
+      </w:r>
+    </w:p>
+    <w:p>
+      <w:pPr>
+        <w:rPr>
+          <w:b/>
+        </w:rPr>
+      </w:pPr>
+      <w:r>
+        <w:rPr>
+          <w:b/>
+        </w:rPr>
+        <w:t>Game Title</w:t>
+      </w:r>
+    </w:p>
+    <w:p>
+      <w:r>
+        <w:rPr>
+          <w:b/>
+        </w:rPr>
+        <w:tab/>
+      </w:r>
+    </w:p>
+    <w:p>
+      <w:pPr>
+        <w:rPr>
+          <w:u w:val="single"/>
+        </w:rPr>
+      </w:pPr>
+      <w:r>
+        <w:rPr>
+          <w:u w:val="single"/>
+        </w:rPr>
+        <w:t>G3 A game that involves communication barriers.</w:t>
+      </w:r>
+    </w:p>
+    <w:p>
+      <w:pPr>
+        <w:rPr>
+          <w:b/>
+        </w:rPr>
+      </w:pPr>
+      <w:r>
+        <w:rPr>
+          <w:b/>
+        </w:rPr>
+        <w:t>Game Title</w:t>
+      </w:r>
+    </w:p>
+    <w:p>
+      <w:pPr>
+        <w:rPr>
+          <w:b/>
+        </w:rPr>
+      </w:pPr>
+    </w:p>
+    <w:p>
+      <w:r>
+        <w:rPr>
+          <w:u w:val="single"/>
+        </w:rPr>
+        <w:t>G4 A game that involves strangers.</w:t>
+      </w:r>
+    </w:p>
+    <w:p>
+      <w:pPr>
+        <w:rPr>
+          <w:b/>
+        </w:rPr>
+      </w:pPr>
+      <w:proofErr w:type="spellStart"/>
+      <w:r>
+        <w:rPr>
+          <w:b/>
+        </w:rPr>
+        <w:t>Psychopomp</w:t>
+      </w:r>
+      <w:r>
+        <w:rPr>
+          <w:b/>
+        </w:rPr>
+        <w:t>’s</w:t>
+      </w:r>
+      <w:proofErr w:type="spellEnd"/>
+      <w:r>
+        <w:rPr>
+          <w:b/>
+        </w:rPr>
+        <w:t xml:space="preserve"> Intern</w:t>
+      </w:r>
+    </w:p>
+    <w:p>
+      <w:r>
+        <w:rPr>
+          <w:b/>
+        </w:rPr>
+        <w:tab/>
+      </w:r>
+      <w:r>
+        <w:t>You have a part-time job guiding lost souls to the afterlife. Except you don’t actually do any guiding. Instead, you are deputized to observe and record lost souls, so the real agents can come find them later and bring them to their duly awarded and personalized afterlife.</w:t>
+      </w:r>
+    </w:p>
+    <w:p>
+      <w:pPr>
+        <w:ind w:firstLine="720"/>
+      </w:pPr>
+      <w:r>
+        <w:t>Here’s what you do</w:t>
+      </w:r>
+      <w:r>
+        <w:t xml:space="preserve">: In any crowd of </w:t>
+      </w:r>
+      <w:r>
+        <w:t>travelers</w:t>
+      </w:r>
+      <w:r>
+        <w:t xml:space="preserve">, there’s likely to be at least one </w:t>
+      </w:r>
+      <w:r>
+        <w:t>lost soul. You can identify these usually by an outdated wardrobe or luggage, or an attitude of distress</w:t>
+      </w:r>
+      <w:r>
+        <w:t xml:space="preserve"> and confusion</w:t>
+      </w:r>
+      <w:r>
+        <w:t>. This is a ghost. DO NOT INTERACT. You are not trained for that level of ectoplasmic activity. Simply note where you were and what it seemed like they wanted. Do not photograph ghosts; you are likely to trap their soul inside your phone or camera.</w:t>
+      </w:r>
       <w:bookmarkStart w:id="0" w:name="_GoBack"/>
       <w:bookmarkEnd w:id="0"/>
     </w:p>

</xml_diff>

<commit_message>
G1 and G4 done
G2 & 3 remain
</commit_message>
<xml_diff>
--- a/Unit 2 A2 G1-4 in Public.docx
+++ b/Unit 2 A2 G1-4 in Public.docx
@@ -231,6 +231,11 @@
       </w:r>
     </w:p>
     <w:p>
+      <w:pPr>
+        <w:rPr>
+          <w:b/>
+        </w:rPr>
+      </w:pPr>
       <w:r>
         <w:rPr>
           <w:b/>
@@ -239,6 +244,14 @@
       </w:r>
     </w:p>
     <w:p>
+      <w:r>
+        <w:rPr>
+          <w:b/>
+        </w:rPr>
+        <w:tab/>
+      </w:r>
+    </w:p>
+    <w:p>
       <w:pPr>
         <w:rPr>
           <w:u w:val="single"/>
@@ -265,26 +278,32 @@
       </w:r>
     </w:p>
     <w:p>
+      <w:r>
+        <w:rPr>
+          <w:b/>
+        </w:rPr>
+        <w:tab/>
+      </w:r>
+      <w:r>
+        <w:t xml:space="preserve">Signal noise. Communication through architecture. What is being communicated? </w:t>
+      </w:r>
+      <w:bookmarkStart w:id="0" w:name="_GoBack"/>
+      <w:bookmarkEnd w:id="0"/>
+    </w:p>
+    <w:p>
+      <w:r>
+        <w:rPr>
+          <w:u w:val="single"/>
+        </w:rPr>
+        <w:t>G4 A game that involves strangers.</w:t>
+      </w:r>
+    </w:p>
+    <w:p>
       <w:pPr>
         <w:rPr>
           <w:b/>
         </w:rPr>
       </w:pPr>
-    </w:p>
-    <w:p>
-      <w:r>
-        <w:rPr>
-          <w:u w:val="single"/>
-        </w:rPr>
-        <w:t>G4 A game that involves strangers.</w:t>
-      </w:r>
-    </w:p>
-    <w:p>
-      <w:pPr>
-        <w:rPr>
-          <w:b/>
-        </w:rPr>
-      </w:pPr>
       <w:proofErr w:type="spellStart"/>
       <w:r>
         <w:rPr>
@@ -314,7 +333,30 @@
         <w:tab/>
       </w:r>
       <w:r>
-        <w:t>You have a part-time job guiding lost souls to the afterlife. Except you don’t actually do any guiding. Instead, you are deputized to observe and record lost souls, so the real agents can come find them later and bring them to their duly awarded and personalized afterlife.</w:t>
+        <w:t>You have a part-time job</w:t>
+      </w:r>
+      <w:r>
+        <w:t xml:space="preserve"> with </w:t>
+      </w:r>
+      <w:proofErr w:type="spellStart"/>
+      <w:r>
+        <w:t>Ankou</w:t>
+      </w:r>
+      <w:proofErr w:type="spellEnd"/>
+      <w:r>
+        <w:t xml:space="preserve"> Incorporated,</w:t>
+      </w:r>
+      <w:r>
+        <w:t xml:space="preserve"> </w:t>
+      </w:r>
+      <w:r>
+        <w:t xml:space="preserve">a company which guides </w:t>
+      </w:r>
+      <w:r>
+        <w:t>lost souls to the afterlife.</w:t>
+      </w:r>
+      <w:r>
+        <w:t xml:space="preserve"> The role of a Reaper is spiritually and emotionally intense. Informing people that they’re dead, and ushering them into the next world requires the compassion of a therapist, the calm of a surgeon, and the silver tongue of an ambassador. You don’t have all that.</w:t>
       </w:r>
     </w:p>
     <w:p>
@@ -322,8 +364,63 @@
         <w:ind w:firstLine="720"/>
       </w:pPr>
       <w:r>
-        <w:t>Here’s what you do</w:t>
-      </w:r>
+        <w:t xml:space="preserve">Instead, </w:t>
+      </w:r>
+      <w:r>
+        <w:t>because the dead outnumber qualified Reapers almost 100:1, part-timers</w:t>
+      </w:r>
+      <w:r>
+        <w:t xml:space="preserve"> like </w:t>
+      </w:r>
+      <w:r>
+        <w:t xml:space="preserve">you </w:t>
+      </w:r>
+      <w:r>
+        <w:t xml:space="preserve">have been </w:t>
+      </w:r>
+      <w:r>
+        <w:t xml:space="preserve">deputized </w:t>
+      </w:r>
+      <w:r>
+        <w:t xml:space="preserve">only </w:t>
+      </w:r>
+      <w:r>
+        <w:t>to observe and record lost souls</w:t>
+      </w:r>
+      <w:r>
+        <w:t>. T</w:t>
+      </w:r>
+      <w:r>
+        <w:t xml:space="preserve">he real </w:t>
+      </w:r>
+      <w:r>
+        <w:t xml:space="preserve">Reaper </w:t>
+      </w:r>
+      <w:r>
+        <w:t xml:space="preserve">will </w:t>
+      </w:r>
+      <w:r>
+        <w:t>come find them later and bring them to their duly awarded and personalized afterli</w:t>
+      </w:r>
+      <w:r>
+        <w:t>ves.</w:t>
+      </w:r>
+    </w:p>
+    <w:p>
+      <w:pPr>
+        <w:ind w:firstLine="720"/>
+      </w:pPr>
+      <w:r>
+        <w:t xml:space="preserve">Here’s what </w:t>
+      </w:r>
+      <w:proofErr w:type="spellStart"/>
+      <w:r>
+        <w:t>YOU</w:t>
+      </w:r>
+      <w:r>
+        <w:t xml:space="preserve"> do</w:t>
+      </w:r>
+      <w:proofErr w:type="spellEnd"/>
       <w:r>
         <w:t xml:space="preserve">: In any crowd of </w:t>
       </w:r>
@@ -331,19 +428,101 @@
         <w:t>travelers</w:t>
       </w:r>
       <w:r>
-        <w:t xml:space="preserve">, there’s likely to be at least one </w:t>
-      </w:r>
-      <w:r>
-        <w:t>lost soul. You can identify these usually by an outdated wardrobe or luggage, or an attitude of distress</w:t>
-      </w:r>
-      <w:r>
-        <w:t xml:space="preserve"> and confusion</w:t>
-      </w:r>
-      <w:r>
-        <w:t>. This is a ghost. DO NOT INTERACT. You are not trained for that level of ectoplasmic activity. Simply note where you were and what it seemed like they wanted. Do not photograph ghosts; you are likely to trap their soul inside your phone or camera.</w:t>
-      </w:r>
-      <w:bookmarkStart w:id="0" w:name="_GoBack"/>
-      <w:bookmarkEnd w:id="0"/>
+        <w:t>, thereto be</w:t>
+      </w:r>
+      <w:r>
+        <w:t xml:space="preserve"> will be</w:t>
+      </w:r>
+      <w:r>
+        <w:t xml:space="preserve"> at least one </w:t>
+      </w:r>
+      <w:r>
+        <w:t>lost soul</w:t>
+      </w:r>
+      <w:r>
+        <w:t>, probably more</w:t>
+      </w:r>
+      <w:r>
+        <w:t xml:space="preserve">. You can identify </w:t>
+      </w:r>
+      <w:r>
+        <w:t xml:space="preserve">them </w:t>
+      </w:r>
+      <w:r>
+        <w:t xml:space="preserve">by </w:t>
+      </w:r>
+      <w:r>
+        <w:t xml:space="preserve">their </w:t>
+      </w:r>
+      <w:r>
+        <w:t>outdated wardrobe</w:t>
+      </w:r>
+      <w:r>
+        <w:t xml:space="preserve">, </w:t>
+      </w:r>
+      <w:r>
+        <w:t>luggage, or an attitude of distress</w:t>
+      </w:r>
+      <w:r>
+        <w:t xml:space="preserve"> or </w:t>
+      </w:r>
+      <w:r>
+        <w:t>confusion</w:t>
+      </w:r>
+      <w:r>
+        <w:t xml:space="preserve">. </w:t>
+      </w:r>
+      <w:r>
+        <w:t xml:space="preserve">You’ll know them when you see them. That </w:t>
+      </w:r>
+      <w:r>
+        <w:t>is a ghost.</w:t>
+      </w:r>
+    </w:p>
+    <w:p>
+      <w:r>
+        <w:lastRenderedPageBreak/>
+        <w:t>DO NOT INTERACT. You are not trained for that level of ectoplasmic activity. Simply note where you were and what it seemed like they wanted.</w:t>
+      </w:r>
+      <w:r>
+        <w:br/>
+      </w:r>
+      <w:r>
+        <w:t xml:space="preserve">DO NOT </w:t>
+      </w:r>
+      <w:r>
+        <w:t xml:space="preserve">photograph ghosts; </w:t>
+      </w:r>
+      <w:r>
+        <w:t xml:space="preserve">this is harmful to the ghost, </w:t>
+      </w:r>
+      <w:r>
+        <w:t>and is grounds for immediate ‘termination’.</w:t>
+      </w:r>
+    </w:p>
+    <w:p>
+      <w:r>
+        <w:t>Simply make a note of where you were, what time, and whatever characteristics led you to determine that they were a ghost. If possible, include anything you were able to determine, from a safe distance, about what troubles the lost soul, to give the licensed Reaper an advantage when they follow-up later.</w:t>
+      </w:r>
+    </w:p>
+    <w:p>
+      <w:r>
+        <w:t xml:space="preserve">Submit your weekly reports on the at any time on the Lord’s Day (which is Wednesday, contrary to popular belief). Reports are submitted by deleting them: </w:t>
+      </w:r>
+      <w:r>
+        <w:t xml:space="preserve">since </w:t>
+      </w:r>
+      <w:r>
+        <w:t xml:space="preserve">this is death for digital documents, </w:t>
+      </w:r>
+      <w:r>
+        <w:t>they are received in the afterlife.</w:t>
+      </w:r>
+    </w:p>
+    <w:p>
+      <w:r>
+        <w:t>You will be paid twice per month, in experience.</w:t>
+      </w:r>
     </w:p>
     <w:sectPr>
       <w:pgSz w:w="12240" w:h="15840"/>

</xml_diff>